<commit_message>
Final review of code and class names before code review.
</commit_message>
<xml_diff>
--- a/Bootstrap Grid Project Dev Log- Cristiano Miranda.docx
+++ b/Bootstrap Grid Project Dev Log- Cristiano Miranda.docx
@@ -1584,6 +1584,81 @@
           <w:szCs w:val="24"/>
         </w:rPr>
         <w:t>I finally decided on a color scheme and change all elements to match it. I then separated my commends into a separate branch to make the main code easier to read and see during the code review.</w:t>
+      </w:r>
+    </w:p>
+    <w:p>
+      <w:pPr>
+        <w:spacing w:after="0" w:line="480" w:lineRule="auto"/>
+        <w:rPr>
+          <w:rFonts w:ascii="Times New Roman" w:hAnsi="Times New Roman" w:cs="Times New Roman"/>
+          <w:sz w:val="24"/>
+          <w:szCs w:val="24"/>
+        </w:rPr>
+      </w:pPr>
+    </w:p>
+    <w:p>
+      <w:pPr>
+        <w:spacing w:after="0" w:line="480" w:lineRule="auto"/>
+        <w:rPr>
+          <w:rFonts w:ascii="Times New Roman" w:hAnsi="Times New Roman" w:cs="Times New Roman"/>
+          <w:sz w:val="24"/>
+          <w:szCs w:val="24"/>
+        </w:rPr>
+      </w:pPr>
+      <w:r>
+        <w:rPr>
+          <w:rFonts w:ascii="Times New Roman" w:hAnsi="Times New Roman" w:cs="Times New Roman"/>
+          <w:sz w:val="24"/>
+          <w:szCs w:val="24"/>
+        </w:rPr>
+        <w:lastRenderedPageBreak/>
+        <w:t>2/27/2024</w:t>
+      </w:r>
+    </w:p>
+    <w:p>
+      <w:pPr>
+        <w:pStyle w:val="ListParagraph"/>
+        <w:numPr>
+          <w:ilvl w:val="0"/>
+          <w:numId w:val="3"/>
+        </w:numPr>
+        <w:spacing w:after="0" w:line="480" w:lineRule="auto"/>
+        <w:rPr>
+          <w:rFonts w:ascii="Times New Roman" w:hAnsi="Times New Roman" w:cs="Times New Roman"/>
+          <w:sz w:val="24"/>
+          <w:szCs w:val="24"/>
+        </w:rPr>
+      </w:pPr>
+      <w:r>
+        <w:rPr>
+          <w:rFonts w:ascii="Times New Roman" w:hAnsi="Times New Roman" w:cs="Times New Roman"/>
+          <w:sz w:val="24"/>
+          <w:szCs w:val="24"/>
+        </w:rPr>
+        <w:t>5:00 PM – 5:10 PM Final Review before Code Review</w:t>
+      </w:r>
+    </w:p>
+    <w:p>
+      <w:pPr>
+        <w:pStyle w:val="ListParagraph"/>
+        <w:numPr>
+          <w:ilvl w:val="1"/>
+          <w:numId w:val="3"/>
+        </w:numPr>
+        <w:spacing w:after="0" w:line="480" w:lineRule="auto"/>
+        <w:rPr>
+          <w:rFonts w:ascii="Times New Roman" w:hAnsi="Times New Roman" w:cs="Times New Roman"/>
+          <w:sz w:val="24"/>
+          <w:szCs w:val="24"/>
+        </w:rPr>
+      </w:pPr>
+      <w:r>
+        <w:rPr>
+          <w:rFonts w:ascii="Times New Roman" w:hAnsi="Times New Roman" w:cs="Times New Roman"/>
+          <w:sz w:val="24"/>
+          <w:szCs w:val="24"/>
+        </w:rPr>
+        <w:t>I quickly reviewed all my code and fixed some class names to make them more straightforward and easy to understand.</w:t>
       </w:r>
     </w:p>
     <w:sectPr>
@@ -1853,6 +1928,119 @@
     </w:lvl>
   </w:abstractNum>
   <w:abstractNum w:abstractNumId="1" w15:restartNumberingAfterBreak="0">
+    <w:nsid w:val="3F991E94"/>
+    <w:multiLevelType w:val="hybridMultilevel"/>
+    <w:tmpl w:val="733423CC"/>
+    <w:lvl w:ilvl="0" w:tplc="04090001">
+      <w:start w:val="1"/>
+      <w:numFmt w:val="bullet"/>
+      <w:lvlText w:val=""/>
+      <w:lvlJc w:val="left"/>
+      <w:pPr>
+        <w:ind w:left="720" w:hanging="360"/>
+      </w:pPr>
+      <w:rPr>
+        <w:rFonts w:ascii="Symbol" w:hAnsi="Symbol" w:hint="default"/>
+      </w:rPr>
+    </w:lvl>
+    <w:lvl w:ilvl="1" w:tplc="04090003">
+      <w:start w:val="1"/>
+      <w:numFmt w:val="bullet"/>
+      <w:lvlText w:val="o"/>
+      <w:lvlJc w:val="left"/>
+      <w:pPr>
+        <w:ind w:left="1440" w:hanging="360"/>
+      </w:pPr>
+      <w:rPr>
+        <w:rFonts w:ascii="Courier New" w:hAnsi="Courier New" w:cs="Courier New" w:hint="default"/>
+      </w:rPr>
+    </w:lvl>
+    <w:lvl w:ilvl="2" w:tplc="04090005" w:tentative="1">
+      <w:start w:val="1"/>
+      <w:numFmt w:val="bullet"/>
+      <w:lvlText w:val=""/>
+      <w:lvlJc w:val="left"/>
+      <w:pPr>
+        <w:ind w:left="2160" w:hanging="360"/>
+      </w:pPr>
+      <w:rPr>
+        <w:rFonts w:ascii="Wingdings" w:hAnsi="Wingdings" w:hint="default"/>
+      </w:rPr>
+    </w:lvl>
+    <w:lvl w:ilvl="3" w:tplc="04090001" w:tentative="1">
+      <w:start w:val="1"/>
+      <w:numFmt w:val="bullet"/>
+      <w:lvlText w:val=""/>
+      <w:lvlJc w:val="left"/>
+      <w:pPr>
+        <w:ind w:left="2880" w:hanging="360"/>
+      </w:pPr>
+      <w:rPr>
+        <w:rFonts w:ascii="Symbol" w:hAnsi="Symbol" w:hint="default"/>
+      </w:rPr>
+    </w:lvl>
+    <w:lvl w:ilvl="4" w:tplc="04090003" w:tentative="1">
+      <w:start w:val="1"/>
+      <w:numFmt w:val="bullet"/>
+      <w:lvlText w:val="o"/>
+      <w:lvlJc w:val="left"/>
+      <w:pPr>
+        <w:ind w:left="3600" w:hanging="360"/>
+      </w:pPr>
+      <w:rPr>
+        <w:rFonts w:ascii="Courier New" w:hAnsi="Courier New" w:cs="Courier New" w:hint="default"/>
+      </w:rPr>
+    </w:lvl>
+    <w:lvl w:ilvl="5" w:tplc="04090005" w:tentative="1">
+      <w:start w:val="1"/>
+      <w:numFmt w:val="bullet"/>
+      <w:lvlText w:val=""/>
+      <w:lvlJc w:val="left"/>
+      <w:pPr>
+        <w:ind w:left="4320" w:hanging="360"/>
+      </w:pPr>
+      <w:rPr>
+        <w:rFonts w:ascii="Wingdings" w:hAnsi="Wingdings" w:hint="default"/>
+      </w:rPr>
+    </w:lvl>
+    <w:lvl w:ilvl="6" w:tplc="04090001" w:tentative="1">
+      <w:start w:val="1"/>
+      <w:numFmt w:val="bullet"/>
+      <w:lvlText w:val=""/>
+      <w:lvlJc w:val="left"/>
+      <w:pPr>
+        <w:ind w:left="5040" w:hanging="360"/>
+      </w:pPr>
+      <w:rPr>
+        <w:rFonts w:ascii="Symbol" w:hAnsi="Symbol" w:hint="default"/>
+      </w:rPr>
+    </w:lvl>
+    <w:lvl w:ilvl="7" w:tplc="04090003" w:tentative="1">
+      <w:start w:val="1"/>
+      <w:numFmt w:val="bullet"/>
+      <w:lvlText w:val="o"/>
+      <w:lvlJc w:val="left"/>
+      <w:pPr>
+        <w:ind w:left="5760" w:hanging="360"/>
+      </w:pPr>
+      <w:rPr>
+        <w:rFonts w:ascii="Courier New" w:hAnsi="Courier New" w:cs="Courier New" w:hint="default"/>
+      </w:rPr>
+    </w:lvl>
+    <w:lvl w:ilvl="8" w:tplc="04090005" w:tentative="1">
+      <w:start w:val="1"/>
+      <w:numFmt w:val="bullet"/>
+      <w:lvlText w:val=""/>
+      <w:lvlJc w:val="left"/>
+      <w:pPr>
+        <w:ind w:left="6480" w:hanging="360"/>
+      </w:pPr>
+      <w:rPr>
+        <w:rFonts w:ascii="Wingdings" w:hAnsi="Wingdings" w:hint="default"/>
+      </w:rPr>
+    </w:lvl>
+  </w:abstractNum>
+  <w:abstractNum w:abstractNumId="2" w15:restartNumberingAfterBreak="0">
     <w:nsid w:val="57BF0B65"/>
     <w:multiLevelType w:val="hybridMultilevel"/>
     <w:tmpl w:val="C6D2E540"/>
@@ -1939,10 +2127,13 @@
     </w:lvl>
   </w:abstractNum>
   <w:num w:numId="1" w16cid:durableId="290593562">
-    <w:abstractNumId w:val="1"/>
+    <w:abstractNumId w:val="2"/>
   </w:num>
   <w:num w:numId="2" w16cid:durableId="2031641643">
     <w:abstractNumId w:val="0"/>
+  </w:num>
+  <w:num w:numId="3" w16cid:durableId="1112632385">
+    <w:abstractNumId w:val="1"/>
   </w:num>
 </w:numbering>
 </file>

</xml_diff>